<commit_message>
added in final recommendtqtion
</commit_message>
<xml_diff>
--- a/forms/Template_Baptismal_Certificate.docx
+++ b/forms/Template_Baptismal_Certificate.docx
@@ -26,8 +26,6 @@
         </w:rPr>
         <w:t>BAPTISMAL CERTIFICATE</w:t>
       </w:r>
-      <w:bookmarkStart w:id="0" w:name="_GoBack"/>
-      <w:bookmarkEnd w:id="0"/>
     </w:p>
     <w:p>
       <w:pPr>
@@ -174,6 +172,7 @@
           </mc:Fallback>
         </mc:AlternateContent>
       </w:r>
+      <w:proofErr w:type="gramStart"/>
       <w:r>
         <w:rPr>
           <w:rFonts w:ascii="Times New Roman" w:hAnsi="Times New Roman" w:cs="Times New Roman"/>
@@ -182,6 +181,7 @@
         </w:rPr>
         <w:t>that</w:t>
       </w:r>
+      <w:proofErr w:type="gramEnd"/>
       <w:r>
         <w:rPr>
           <w:rFonts w:ascii="Times New Roman" w:hAnsi="Times New Roman" w:cs="Times New Roman"/>
@@ -278,13 +278,23 @@
           </mc:Fallback>
         </mc:AlternateContent>
       </w:r>
-      <w:r>
-        <w:rPr>
-          <w:rFonts w:ascii="Times New Roman" w:hAnsi="Times New Roman" w:cs="Times New Roman"/>
-          <w:sz w:val="24"/>
-          <w:szCs w:val="24"/>
-        </w:rPr>
-        <w:t>child of</w:t>
+      <w:proofErr w:type="gramStart"/>
+      <w:r>
+        <w:rPr>
+          <w:rFonts w:ascii="Times New Roman" w:hAnsi="Times New Roman" w:cs="Times New Roman"/>
+          <w:sz w:val="24"/>
+          <w:szCs w:val="24"/>
+        </w:rPr>
+        <w:t>child</w:t>
+      </w:r>
+      <w:proofErr w:type="gramEnd"/>
+      <w:r>
+        <w:rPr>
+          <w:rFonts w:ascii="Times New Roman" w:hAnsi="Times New Roman" w:cs="Times New Roman"/>
+          <w:sz w:val="24"/>
+          <w:szCs w:val="24"/>
+        </w:rPr>
+        <w:t xml:space="preserve"> of</w:t>
       </w:r>
     </w:p>
     <w:p>
@@ -374,6 +384,7 @@
           </mc:Fallback>
         </mc:AlternateContent>
       </w:r>
+      <w:proofErr w:type="gramStart"/>
       <w:r>
         <w:rPr>
           <w:rFonts w:ascii="Times New Roman" w:hAnsi="Times New Roman" w:cs="Times New Roman"/>
@@ -382,6 +393,7 @@
         </w:rPr>
         <w:t>and</w:t>
       </w:r>
+      <w:proofErr w:type="gramEnd"/>
     </w:p>
     <w:p>
       <w:pPr>
@@ -674,13 +686,23 @@
           </mc:Fallback>
         </mc:AlternateContent>
       </w:r>
-      <w:r>
-        <w:rPr>
-          <w:rFonts w:ascii="Times New Roman" w:hAnsi="Times New Roman" w:cs="Times New Roman"/>
-          <w:sz w:val="24"/>
-          <w:szCs w:val="24"/>
-        </w:rPr>
-        <w:t xml:space="preserve">of </w:t>
+      <w:proofErr w:type="gramStart"/>
+      <w:r>
+        <w:rPr>
+          <w:rFonts w:ascii="Times New Roman" w:hAnsi="Times New Roman" w:cs="Times New Roman"/>
+          <w:sz w:val="24"/>
+          <w:szCs w:val="24"/>
+        </w:rPr>
+        <w:t>of</w:t>
+      </w:r>
+      <w:proofErr w:type="gramEnd"/>
+      <w:r>
+        <w:rPr>
+          <w:rFonts w:ascii="Times New Roman" w:hAnsi="Times New Roman" w:cs="Times New Roman"/>
+          <w:sz w:val="24"/>
+          <w:szCs w:val="24"/>
+        </w:rPr>
+        <w:t xml:space="preserve"> </w:t>
       </w:r>
       <w:r>
         <w:rPr>
@@ -999,13 +1021,23 @@
           </mc:Fallback>
         </mc:AlternateContent>
       </w:r>
-      <w:r>
-        <w:rPr>
-          <w:rFonts w:ascii="Times New Roman" w:hAnsi="Times New Roman" w:cs="Times New Roman"/>
-          <w:sz w:val="24"/>
-          <w:szCs w:val="24"/>
-        </w:rPr>
-        <w:t xml:space="preserve">on the </w:t>
+      <w:proofErr w:type="gramStart"/>
+      <w:r>
+        <w:rPr>
+          <w:rFonts w:ascii="Times New Roman" w:hAnsi="Times New Roman" w:cs="Times New Roman"/>
+          <w:sz w:val="24"/>
+          <w:szCs w:val="24"/>
+        </w:rPr>
+        <w:t>on</w:t>
+      </w:r>
+      <w:proofErr w:type="gramEnd"/>
+      <w:r>
+        <w:rPr>
+          <w:rFonts w:ascii="Times New Roman" w:hAnsi="Times New Roman" w:cs="Times New Roman"/>
+          <w:sz w:val="24"/>
+          <w:szCs w:val="24"/>
+        </w:rPr>
+        <w:t xml:space="preserve"> the </w:t>
       </w:r>
       <w:r>
         <w:rPr>
@@ -1416,13 +1448,23 @@
           </mc:Fallback>
         </mc:AlternateContent>
       </w:r>
-      <w:r>
-        <w:rPr>
-          <w:rFonts w:ascii="Times New Roman" w:hAnsi="Times New Roman" w:cs="Times New Roman"/>
-          <w:sz w:val="24"/>
-          <w:szCs w:val="24"/>
-        </w:rPr>
-        <w:t xml:space="preserve">the Sponsoring being </w:t>
+      <w:proofErr w:type="gramStart"/>
+      <w:r>
+        <w:rPr>
+          <w:rFonts w:ascii="Times New Roman" w:hAnsi="Times New Roman" w:cs="Times New Roman"/>
+          <w:sz w:val="24"/>
+          <w:szCs w:val="24"/>
+        </w:rPr>
+        <w:t>the</w:t>
+      </w:r>
+      <w:proofErr w:type="gramEnd"/>
+      <w:r>
+        <w:rPr>
+          <w:rFonts w:ascii="Times New Roman" w:hAnsi="Times New Roman" w:cs="Times New Roman"/>
+          <w:sz w:val="24"/>
+          <w:szCs w:val="24"/>
+        </w:rPr>
+        <w:t xml:space="preserve"> Sponsoring being </w:t>
       </w:r>
     </w:p>
     <w:p>
@@ -1613,6 +1655,7 @@
           </mc:Fallback>
         </mc:AlternateContent>
       </w:r>
+      <w:proofErr w:type="gramStart"/>
       <w:r>
         <w:rPr>
           <w:rFonts w:ascii="Times New Roman" w:hAnsi="Times New Roman" w:cs="Times New Roman"/>
@@ -1621,6 +1664,7 @@
         </w:rPr>
         <w:t>and</w:t>
       </w:r>
+      <w:proofErr w:type="gramEnd"/>
       <w:r>
         <w:rPr>
           <w:rFonts w:ascii="Times New Roman" w:hAnsi="Times New Roman" w:cs="Times New Roman"/>
@@ -2337,8 +2381,10 @@
           <w:sz w:val="30"/>
           <w:szCs w:val="24"/>
         </w:rPr>
-        <w:t>Rev. Fr. Ruben C. Espinosa</w:t>
-      </w:r>
+        <w:t>_____________________</w:t>
+      </w:r>
+      <w:bookmarkStart w:id="0" w:name="_GoBack"/>
+      <w:bookmarkEnd w:id="0"/>
     </w:p>
     <w:p>
       <w:pPr>

</xml_diff>